<commit_message>
Erstellung der Tabellen mit foreign keys
</commit_message>
<xml_diff>
--- a/Aufgabenstellung.docx
+++ b/Aufgabenstellung.docx
@@ -22,13 +22,19 @@
         <w:t>Hauptsitz</w:t>
       </w:r>
       <w:r>
-        <w:t xml:space="preserve"> (Land, Ort, PLZ und </w:t>
-      </w:r>
-      <w:proofErr w:type="spellStart"/>
-      <w:r>
-        <w:t>HausNr</w:t>
-      </w:r>
-      <w:proofErr w:type="spellEnd"/>
+        <w:t xml:space="preserve"> (Land, Ort, PLZ</w:t>
+      </w:r>
+      <w:r>
+        <w:t xml:space="preserve">, Straße und </w:t>
+      </w:r>
+      <w:r>
+        <w:t>Haus</w:t>
+      </w:r>
+      <w:r>
+        <w:t>-Nummer</w:t>
+      </w:r>
+      <w:bookmarkStart w:id="0" w:name="_GoBack"/>
+      <w:bookmarkEnd w:id="0"/>
       <w:r>
         <w:t>).</w:t>
       </w:r>
@@ -44,7 +50,18 @@
         <w:t xml:space="preserve"> mehrere</w:t>
       </w:r>
       <w:r>
-        <w:t xml:space="preserve"> Flugzeuge (eindeutige Flugzeug-Nummer, Datum der letzten Kontrolle) unterschiedlichen Typs (Typbezeichnung, Anzahl Sitze, Geschwindigkeit).</w:t>
+        <w:t xml:space="preserve"> Flugzeuge (eindeutige Flugzeug-Nummer, Datum der letzten Kontrolle) unterschiedlichen Typs (Typbezeichnung, Anzahl Sitze, </w:t>
+      </w:r>
+      <w:proofErr w:type="spellStart"/>
+      <w:r>
+        <w:t>Max</w:t>
+      </w:r>
+      <w:r>
+        <w:t>Geschwindigkeit</w:t>
+      </w:r>
+      <w:proofErr w:type="spellEnd"/>
+      <w:r>
+        <w:t>).</w:t>
       </w:r>
     </w:p>
     <w:p>
@@ -83,12 +100,7 @@
         <w:t xml:space="preserve"> des Fluges</w:t>
       </w:r>
       <w:r>
-        <w:t>) gebucht</w:t>
-      </w:r>
-      <w:bookmarkStart w:id="0" w:name="_GoBack"/>
-      <w:bookmarkEnd w:id="0"/>
-      <w:r>
-        <w:t xml:space="preserve">. </w:t>
+        <w:t xml:space="preserve">) gebucht. </w:t>
       </w:r>
     </w:p>
     <w:p>

</xml_diff>